<commit_message>
doc: fix text extract, add -nopgbrk option
</commit_message>
<xml_diff>
--- a/doc/ooxml/testdata/hello.docx
+++ b/doc/ooxml/testdata/hello.docx
@@ -1,6 +1,6 @@
 
 <file path=word/document.xml><?xml version="1.0" encoding="utf-8"?>
-<w:document xmlns:wpc="http://schemas.microsoft.com/office/word/2010/wordprocessingCanvas" xmlns:cx="http://schemas.microsoft.com/office/drawing/2014/chartex" xmlns:cx1="http://schemas.microsoft.com/office/drawing/2015/9/8/chartex" xmlns:cx2="http://schemas.microsoft.com/office/drawing/2015/10/21/chartex" xmlns:cx3="http://schemas.microsoft.com/office/drawing/2016/5/9/chartex" xmlns:cx4="http://schemas.microsoft.com/office/drawing/2016/5/10/chartex" xmlns:cx5="http://schemas.microsoft.com/office/drawing/2016/5/11/chartex" xmlns:cx6="http://schemas.microsoft.com/office/drawing/2016/5/12/chartex" xmlns:cx7="http://schemas.microsoft.com/office/drawing/2016/5/13/chartex" xmlns:cx8="http://schemas.microsoft.com/office/drawing/2016/5/14/chartex" xmlns:mc="http://schemas.openxmlformats.org/markup-compatibility/2006" xmlns:aink="http://schemas.microsoft.com/office/drawing/2016/ink" xmlns:am3d="http://schemas.microsoft.com/office/drawing/2017/model3d" xmlns:o="urn:schemas-microsoft-com:office:office" xmlns:oel="http://schemas.microsoft.com/office/2019/extlst" xmlns:r="http://schemas.openxmlformats.org/officeDocument/2006/relationships" xmlns:m="http://schemas.openxmlformats.org/officeDocument/2006/math" xmlns:v="urn:schemas-microsoft-com:vml" xmlns:wp14="http://schemas.microsoft.com/office/word/2010/wordprocessingDrawing" xmlns:wp="http://schemas.openxmlformats.org/drawingml/2006/wordprocessingDrawing" xmlns:w10="urn:schemas-microsoft-com:office:word" xmlns:w="http://schemas.openxmlformats.org/wordprocessingml/2006/main" xmlns:w14="http://schemas.microsoft.com/office/word/2010/wordml" xmlns:w15="http://schemas.microsoft.com/office/word/2012/wordml" xmlns:w16cex="http://schemas.microsoft.com/office/word/2018/wordml/cex" xmlns:w16cid="http://schemas.microsoft.com/office/word/2016/wordml/cid" xmlns:w16="http://schemas.microsoft.com/office/word/2018/wordml" xmlns:w16sdtdh="http://schemas.microsoft.com/office/word/2020/wordml/sdtdatahash" xmlns:w16se="http://schemas.microsoft.com/office/word/2015/wordml/symex" xmlns:wpg="http://schemas.microsoft.com/office/word/2010/wordprocessingGroup" xmlns:wpi="http://schemas.microsoft.com/office/word/2010/wordprocessingInk" xmlns:wne="http://schemas.microsoft.com/office/word/2006/wordml" xmlns:wps="http://schemas.microsoft.com/office/word/2010/wordprocessingShape" mc:Ignorable="w14 w15 w16se w16cid w16 w16cex w16sdtdh wp14">
+<w:document xmlns:wpc="http://schemas.microsoft.com/office/word/2010/wordprocessingCanvas" xmlns:cx="http://schemas.microsoft.com/office/drawing/2014/chartex" xmlns:cx1="http://schemas.microsoft.com/office/drawing/2015/9/8/chartex" xmlns:cx2="http://schemas.microsoft.com/office/drawing/2015/10/21/chartex" xmlns:cx3="http://schemas.microsoft.com/office/drawing/2016/5/9/chartex" xmlns:cx4="http://schemas.microsoft.com/office/drawing/2016/5/10/chartex" xmlns:cx5="http://schemas.microsoft.com/office/drawing/2016/5/11/chartex" xmlns:cx6="http://schemas.microsoft.com/office/drawing/2016/5/12/chartex" xmlns:cx7="http://schemas.microsoft.com/office/drawing/2016/5/13/chartex" xmlns:cx8="http://schemas.microsoft.com/office/drawing/2016/5/14/chartex" xmlns:mc="http://schemas.openxmlformats.org/markup-compatibility/2006" xmlns:aink="http://schemas.microsoft.com/office/drawing/2016/ink" xmlns:am3d="http://schemas.microsoft.com/office/drawing/2017/model3d" xmlns:o="urn:schemas-microsoft-com:office:office" xmlns:oel="http://schemas.microsoft.com/office/2019/extlst" xmlns:r="http://schemas.openxmlformats.org/officeDocument/2006/relationships" xmlns:m="http://schemas.openxmlformats.org/officeDocument/2006/math" xmlns:v="urn:schemas-microsoft-com:vml" xmlns:wp14="http://schemas.microsoft.com/office/word/2010/wordprocessingDrawing" xmlns:wp="http://schemas.openxmlformats.org/drawingml/2006/wordprocessingDrawing" xmlns:w10="urn:schemas-microsoft-com:office:word" xmlns:w="http://schemas.openxmlformats.org/wordprocessingml/2006/main" xmlns:w14="http://schemas.microsoft.com/office/word/2010/wordml" xmlns:w15="http://schemas.microsoft.com/office/word/2012/wordml" xmlns:w16cex="http://schemas.microsoft.com/office/word/2018/wordml/cex" xmlns:w16cid="http://schemas.microsoft.com/office/word/2016/wordml/cid" xmlns:w16="http://schemas.microsoft.com/office/word/2018/wordml" xmlns:w16du="http://schemas.microsoft.com/office/word/2023/wordml/word16du" xmlns:w16sdtdh="http://schemas.microsoft.com/office/word/2020/wordml/sdtdatahash" xmlns:w16se="http://schemas.microsoft.com/office/word/2015/wordml/symex" xmlns:wpg="http://schemas.microsoft.com/office/word/2010/wordprocessingGroup" xmlns:wpi="http://schemas.microsoft.com/office/word/2010/wordprocessingInk" xmlns:wne="http://schemas.microsoft.com/office/word/2006/wordml" xmlns:wps="http://schemas.microsoft.com/office/word/2010/wordprocessingShape" mc:Ignorable="w14 w15 w16se w16cid w16 w16cex w16sdtdh w16du wp14">
   <w:body>
     <w:p>
       <w:pPr>
@@ -215,6 +215,496 @@
         </w:rPr>
         <w:t>？</w:t>
       </w:r>
+    </w:p>
+    <w:p>
+      <w:pPr>
+        <w:autoSpaceDE w:val="0"/>
+        <w:autoSpaceDN w:val="0"/>
+        <w:adjustRightInd w:val="0"/>
+        <w:jc w:val="left"/>
+        <w:rPr>
+          <w:rFonts w:ascii="Courier New" w:hAnsi="Courier New" w:cs="Courier New"/>
+          <w:color w:val="008000"/>
+          <w:kern w:val="0"/>
+          <w:sz w:val="19"/>
+          <w:szCs w:val="19"/>
+        </w:rPr>
+      </w:pPr>
+    </w:p>
+    <w:p>
+      <w:pPr>
+        <w:autoSpaceDE w:val="0"/>
+        <w:autoSpaceDN w:val="0"/>
+        <w:adjustRightInd w:val="0"/>
+        <w:jc w:val="left"/>
+        <w:rPr>
+          <w:rFonts w:ascii="Courier New" w:hAnsi="Courier New" w:cs="Courier New"/>
+          <w:color w:val="008000"/>
+          <w:kern w:val="0"/>
+          <w:sz w:val="19"/>
+          <w:szCs w:val="19"/>
+        </w:rPr>
+      </w:pPr>
+    </w:p>
+    <w:p>
+      <w:pPr>
+        <w:autoSpaceDE w:val="0"/>
+        <w:autoSpaceDN w:val="0"/>
+        <w:adjustRightInd w:val="0"/>
+        <w:jc w:val="left"/>
+        <w:rPr>
+          <w:rFonts w:ascii="Courier New" w:hAnsi="Courier New" w:cs="Courier New"/>
+          <w:color w:val="008000"/>
+          <w:kern w:val="0"/>
+          <w:sz w:val="19"/>
+          <w:szCs w:val="19"/>
+        </w:rPr>
+      </w:pPr>
+    </w:p>
+    <w:p>
+      <w:pPr>
+        <w:autoSpaceDE w:val="0"/>
+        <w:autoSpaceDN w:val="0"/>
+        <w:adjustRightInd w:val="0"/>
+        <w:jc w:val="left"/>
+        <w:rPr>
+          <w:rFonts w:ascii="Courier New" w:hAnsi="Courier New" w:cs="Courier New"/>
+          <w:color w:val="008000"/>
+          <w:kern w:val="0"/>
+          <w:sz w:val="19"/>
+          <w:szCs w:val="19"/>
+        </w:rPr>
+      </w:pPr>
+    </w:p>
+    <w:p>
+      <w:pPr>
+        <w:autoSpaceDE w:val="0"/>
+        <w:autoSpaceDN w:val="0"/>
+        <w:adjustRightInd w:val="0"/>
+        <w:jc w:val="left"/>
+        <w:rPr>
+          <w:rFonts w:ascii="Courier New" w:hAnsi="Courier New" w:cs="Courier New"/>
+          <w:color w:val="008000"/>
+          <w:kern w:val="0"/>
+          <w:sz w:val="19"/>
+          <w:szCs w:val="19"/>
+        </w:rPr>
+      </w:pPr>
+    </w:p>
+    <w:p>
+      <w:pPr>
+        <w:autoSpaceDE w:val="0"/>
+        <w:autoSpaceDN w:val="0"/>
+        <w:adjustRightInd w:val="0"/>
+        <w:jc w:val="left"/>
+        <w:rPr>
+          <w:rFonts w:ascii="Courier New" w:hAnsi="Courier New" w:cs="Courier New"/>
+          <w:color w:val="008000"/>
+          <w:kern w:val="0"/>
+          <w:sz w:val="19"/>
+          <w:szCs w:val="19"/>
+        </w:rPr>
+      </w:pPr>
+    </w:p>
+    <w:p>
+      <w:pPr>
+        <w:autoSpaceDE w:val="0"/>
+        <w:autoSpaceDN w:val="0"/>
+        <w:adjustRightInd w:val="0"/>
+        <w:jc w:val="left"/>
+        <w:rPr>
+          <w:rFonts w:ascii="Courier New" w:hAnsi="Courier New" w:cs="Courier New"/>
+          <w:color w:val="008000"/>
+          <w:kern w:val="0"/>
+          <w:sz w:val="19"/>
+          <w:szCs w:val="19"/>
+        </w:rPr>
+      </w:pPr>
+    </w:p>
+    <w:p>
+      <w:pPr>
+        <w:autoSpaceDE w:val="0"/>
+        <w:autoSpaceDN w:val="0"/>
+        <w:adjustRightInd w:val="0"/>
+        <w:jc w:val="left"/>
+        <w:rPr>
+          <w:rFonts w:ascii="Courier New" w:hAnsi="Courier New" w:cs="Courier New"/>
+          <w:color w:val="008000"/>
+          <w:kern w:val="0"/>
+          <w:sz w:val="19"/>
+          <w:szCs w:val="19"/>
+        </w:rPr>
+      </w:pPr>
+    </w:p>
+    <w:p>
+      <w:pPr>
+        <w:autoSpaceDE w:val="0"/>
+        <w:autoSpaceDN w:val="0"/>
+        <w:adjustRightInd w:val="0"/>
+        <w:jc w:val="left"/>
+        <w:rPr>
+          <w:rFonts w:ascii="Courier New" w:hAnsi="Courier New" w:cs="Courier New"/>
+          <w:color w:val="008000"/>
+          <w:kern w:val="0"/>
+          <w:sz w:val="19"/>
+          <w:szCs w:val="19"/>
+        </w:rPr>
+      </w:pPr>
+    </w:p>
+    <w:p>
+      <w:pPr>
+        <w:autoSpaceDE w:val="0"/>
+        <w:autoSpaceDN w:val="0"/>
+        <w:adjustRightInd w:val="0"/>
+        <w:jc w:val="left"/>
+        <w:rPr>
+          <w:rFonts w:ascii="Courier New" w:hAnsi="Courier New" w:cs="Courier New"/>
+          <w:color w:val="008000"/>
+          <w:kern w:val="0"/>
+          <w:sz w:val="19"/>
+          <w:szCs w:val="19"/>
+        </w:rPr>
+      </w:pPr>
+    </w:p>
+    <w:p>
+      <w:pPr>
+        <w:autoSpaceDE w:val="0"/>
+        <w:autoSpaceDN w:val="0"/>
+        <w:adjustRightInd w:val="0"/>
+        <w:jc w:val="left"/>
+        <w:rPr>
+          <w:rFonts w:ascii="Courier New" w:hAnsi="Courier New" w:cs="Courier New"/>
+          <w:color w:val="008000"/>
+          <w:kern w:val="0"/>
+          <w:sz w:val="19"/>
+          <w:szCs w:val="19"/>
+        </w:rPr>
+      </w:pPr>
+    </w:p>
+    <w:p>
+      <w:pPr>
+        <w:autoSpaceDE w:val="0"/>
+        <w:autoSpaceDN w:val="0"/>
+        <w:adjustRightInd w:val="0"/>
+        <w:jc w:val="left"/>
+        <w:rPr>
+          <w:rFonts w:ascii="Courier New" w:hAnsi="Courier New" w:cs="Courier New"/>
+          <w:color w:val="008000"/>
+          <w:kern w:val="0"/>
+          <w:sz w:val="19"/>
+          <w:szCs w:val="19"/>
+        </w:rPr>
+      </w:pPr>
+    </w:p>
+    <w:p>
+      <w:pPr>
+        <w:autoSpaceDE w:val="0"/>
+        <w:autoSpaceDN w:val="0"/>
+        <w:adjustRightInd w:val="0"/>
+        <w:jc w:val="left"/>
+        <w:rPr>
+          <w:rFonts w:ascii="Courier New" w:hAnsi="Courier New" w:cs="Courier New"/>
+          <w:color w:val="008000"/>
+          <w:kern w:val="0"/>
+          <w:sz w:val="19"/>
+          <w:szCs w:val="19"/>
+        </w:rPr>
+      </w:pPr>
+    </w:p>
+    <w:p>
+      <w:pPr>
+        <w:autoSpaceDE w:val="0"/>
+        <w:autoSpaceDN w:val="0"/>
+        <w:adjustRightInd w:val="0"/>
+        <w:jc w:val="left"/>
+        <w:rPr>
+          <w:rFonts w:ascii="Courier New" w:hAnsi="Courier New" w:cs="Courier New"/>
+          <w:color w:val="008000"/>
+          <w:kern w:val="0"/>
+          <w:sz w:val="19"/>
+          <w:szCs w:val="19"/>
+        </w:rPr>
+      </w:pPr>
+    </w:p>
+    <w:p>
+      <w:pPr>
+        <w:autoSpaceDE w:val="0"/>
+        <w:autoSpaceDN w:val="0"/>
+        <w:adjustRightInd w:val="0"/>
+        <w:jc w:val="left"/>
+        <w:rPr>
+          <w:rFonts w:ascii="Courier New" w:hAnsi="Courier New" w:cs="Courier New"/>
+          <w:color w:val="008000"/>
+          <w:kern w:val="0"/>
+          <w:sz w:val="19"/>
+          <w:szCs w:val="19"/>
+        </w:rPr>
+      </w:pPr>
+    </w:p>
+    <w:p>
+      <w:pPr>
+        <w:autoSpaceDE w:val="0"/>
+        <w:autoSpaceDN w:val="0"/>
+        <w:adjustRightInd w:val="0"/>
+        <w:jc w:val="left"/>
+        <w:rPr>
+          <w:rFonts w:ascii="Courier New" w:hAnsi="Courier New" w:cs="Courier New"/>
+          <w:color w:val="008000"/>
+          <w:kern w:val="0"/>
+          <w:sz w:val="19"/>
+          <w:szCs w:val="19"/>
+        </w:rPr>
+      </w:pPr>
+    </w:p>
+    <w:p>
+      <w:pPr>
+        <w:autoSpaceDE w:val="0"/>
+        <w:autoSpaceDN w:val="0"/>
+        <w:adjustRightInd w:val="0"/>
+        <w:jc w:val="left"/>
+        <w:rPr>
+          <w:rFonts w:ascii="Courier New" w:hAnsi="Courier New" w:cs="Courier New"/>
+          <w:color w:val="008000"/>
+          <w:kern w:val="0"/>
+          <w:sz w:val="19"/>
+          <w:szCs w:val="19"/>
+        </w:rPr>
+      </w:pPr>
+    </w:p>
+    <w:p>
+      <w:pPr>
+        <w:autoSpaceDE w:val="0"/>
+        <w:autoSpaceDN w:val="0"/>
+        <w:adjustRightInd w:val="0"/>
+        <w:jc w:val="left"/>
+        <w:rPr>
+          <w:rFonts w:ascii="Courier New" w:hAnsi="Courier New" w:cs="Courier New"/>
+          <w:color w:val="008000"/>
+          <w:kern w:val="0"/>
+          <w:sz w:val="19"/>
+          <w:szCs w:val="19"/>
+        </w:rPr>
+      </w:pPr>
+    </w:p>
+    <w:p>
+      <w:pPr>
+        <w:autoSpaceDE w:val="0"/>
+        <w:autoSpaceDN w:val="0"/>
+        <w:adjustRightInd w:val="0"/>
+        <w:jc w:val="left"/>
+        <w:rPr>
+          <w:rFonts w:ascii="Courier New" w:hAnsi="Courier New" w:cs="Courier New"/>
+          <w:color w:val="008000"/>
+          <w:kern w:val="0"/>
+          <w:sz w:val="19"/>
+          <w:szCs w:val="19"/>
+        </w:rPr>
+      </w:pPr>
+    </w:p>
+    <w:p>
+      <w:pPr>
+        <w:autoSpaceDE w:val="0"/>
+        <w:autoSpaceDN w:val="0"/>
+        <w:adjustRightInd w:val="0"/>
+        <w:jc w:val="left"/>
+        <w:rPr>
+          <w:rFonts w:ascii="Courier New" w:hAnsi="Courier New" w:cs="Courier New"/>
+          <w:color w:val="008000"/>
+          <w:kern w:val="0"/>
+          <w:sz w:val="19"/>
+          <w:szCs w:val="19"/>
+        </w:rPr>
+      </w:pPr>
+    </w:p>
+    <w:p>
+      <w:pPr>
+        <w:autoSpaceDE w:val="0"/>
+        <w:autoSpaceDN w:val="0"/>
+        <w:adjustRightInd w:val="0"/>
+        <w:jc w:val="left"/>
+        <w:rPr>
+          <w:rFonts w:ascii="Courier New" w:hAnsi="Courier New" w:cs="Courier New"/>
+          <w:color w:val="008000"/>
+          <w:kern w:val="0"/>
+          <w:sz w:val="19"/>
+          <w:szCs w:val="19"/>
+        </w:rPr>
+      </w:pPr>
+    </w:p>
+    <w:p>
+      <w:pPr>
+        <w:autoSpaceDE w:val="0"/>
+        <w:autoSpaceDN w:val="0"/>
+        <w:adjustRightInd w:val="0"/>
+        <w:jc w:val="left"/>
+        <w:rPr>
+          <w:rFonts w:ascii="Courier New" w:hAnsi="Courier New" w:cs="Courier New"/>
+          <w:color w:val="008000"/>
+          <w:kern w:val="0"/>
+          <w:sz w:val="19"/>
+          <w:szCs w:val="19"/>
+        </w:rPr>
+      </w:pPr>
+    </w:p>
+    <w:p>
+      <w:pPr>
+        <w:autoSpaceDE w:val="0"/>
+        <w:autoSpaceDN w:val="0"/>
+        <w:adjustRightInd w:val="0"/>
+        <w:jc w:val="left"/>
+        <w:rPr>
+          <w:rFonts w:ascii="Courier New" w:hAnsi="Courier New" w:cs="Courier New"/>
+          <w:color w:val="008000"/>
+          <w:kern w:val="0"/>
+          <w:sz w:val="19"/>
+          <w:szCs w:val="19"/>
+        </w:rPr>
+      </w:pPr>
+    </w:p>
+    <w:p>
+      <w:pPr>
+        <w:autoSpaceDE w:val="0"/>
+        <w:autoSpaceDN w:val="0"/>
+        <w:adjustRightInd w:val="0"/>
+        <w:jc w:val="left"/>
+        <w:rPr>
+          <w:rFonts w:ascii="Courier New" w:hAnsi="Courier New" w:cs="Courier New"/>
+          <w:color w:val="008000"/>
+          <w:kern w:val="0"/>
+          <w:sz w:val="19"/>
+          <w:szCs w:val="19"/>
+        </w:rPr>
+      </w:pPr>
+    </w:p>
+    <w:p>
+      <w:pPr>
+        <w:autoSpaceDE w:val="0"/>
+        <w:autoSpaceDN w:val="0"/>
+        <w:adjustRightInd w:val="0"/>
+        <w:jc w:val="left"/>
+        <w:rPr>
+          <w:rFonts w:ascii="Courier New" w:hAnsi="Courier New" w:cs="Courier New"/>
+          <w:color w:val="008000"/>
+          <w:kern w:val="0"/>
+          <w:sz w:val="19"/>
+          <w:szCs w:val="19"/>
+        </w:rPr>
+      </w:pPr>
+    </w:p>
+    <w:p>
+      <w:pPr>
+        <w:autoSpaceDE w:val="0"/>
+        <w:autoSpaceDN w:val="0"/>
+        <w:adjustRightInd w:val="0"/>
+        <w:jc w:val="left"/>
+        <w:rPr>
+          <w:rFonts w:ascii="Courier New" w:hAnsi="Courier New" w:cs="Courier New"/>
+          <w:color w:val="008000"/>
+          <w:kern w:val="0"/>
+          <w:sz w:val="19"/>
+          <w:szCs w:val="19"/>
+        </w:rPr>
+      </w:pPr>
+    </w:p>
+    <w:p>
+      <w:pPr>
+        <w:autoSpaceDE w:val="0"/>
+        <w:autoSpaceDN w:val="0"/>
+        <w:adjustRightInd w:val="0"/>
+        <w:jc w:val="left"/>
+        <w:rPr>
+          <w:rFonts w:ascii="Courier New" w:hAnsi="Courier New" w:cs="Courier New"/>
+          <w:color w:val="008000"/>
+          <w:kern w:val="0"/>
+          <w:sz w:val="19"/>
+          <w:szCs w:val="19"/>
+        </w:rPr>
+      </w:pPr>
+    </w:p>
+    <w:p>
+      <w:pPr>
+        <w:autoSpaceDE w:val="0"/>
+        <w:autoSpaceDN w:val="0"/>
+        <w:adjustRightInd w:val="0"/>
+        <w:jc w:val="left"/>
+        <w:rPr>
+          <w:rFonts w:ascii="Courier New" w:hAnsi="Courier New" w:cs="Courier New"/>
+          <w:color w:val="008000"/>
+          <w:kern w:val="0"/>
+          <w:sz w:val="19"/>
+          <w:szCs w:val="19"/>
+        </w:rPr>
+      </w:pPr>
+    </w:p>
+    <w:p>
+      <w:pPr>
+        <w:autoSpaceDE w:val="0"/>
+        <w:autoSpaceDN w:val="0"/>
+        <w:adjustRightInd w:val="0"/>
+        <w:jc w:val="left"/>
+        <w:rPr>
+          <w:rFonts w:ascii="Courier New" w:hAnsi="Courier New" w:cs="Courier New"/>
+          <w:color w:val="008000"/>
+          <w:kern w:val="0"/>
+          <w:sz w:val="19"/>
+          <w:szCs w:val="19"/>
+        </w:rPr>
+      </w:pPr>
+    </w:p>
+    <w:p>
+      <w:pPr>
+        <w:autoSpaceDE w:val="0"/>
+        <w:autoSpaceDN w:val="0"/>
+        <w:adjustRightInd w:val="0"/>
+        <w:jc w:val="left"/>
+        <w:rPr>
+          <w:rFonts w:ascii="Courier New" w:hAnsi="Courier New" w:cs="Courier New"/>
+          <w:color w:val="008000"/>
+          <w:kern w:val="0"/>
+          <w:sz w:val="19"/>
+          <w:szCs w:val="19"/>
+        </w:rPr>
+      </w:pPr>
+    </w:p>
+    <w:p>
+      <w:pPr>
+        <w:autoSpaceDE w:val="0"/>
+        <w:autoSpaceDN w:val="0"/>
+        <w:adjustRightInd w:val="0"/>
+        <w:jc w:val="left"/>
+        <w:rPr>
+          <w:rFonts w:ascii="Courier New" w:hAnsi="Courier New" w:cs="Courier New"/>
+          <w:color w:val="008000"/>
+          <w:kern w:val="0"/>
+          <w:sz w:val="19"/>
+          <w:szCs w:val="19"/>
+        </w:rPr>
+      </w:pPr>
+      <w:r>
+        <w:rPr>
+          <w:rFonts w:ascii="Courier New" w:hAnsi="Courier New" w:cs="Courier New" w:hint="eastAsia"/>
+          <w:color w:val="008000"/>
+          <w:kern w:val="0"/>
+          <w:sz w:val="19"/>
+          <w:szCs w:val="19"/>
+        </w:rPr>
+        <w:t>This is page 2.</w:t>
+      </w:r>
+    </w:p>
+    <w:p>
+      <w:pPr>
+        <w:autoSpaceDE w:val="0"/>
+        <w:autoSpaceDN w:val="0"/>
+        <w:adjustRightInd w:val="0"/>
+        <w:jc w:val="left"/>
+        <w:rPr>
+          <w:rFonts w:ascii="Courier New" w:hAnsi="Courier New" w:cs="Courier New" w:hint="eastAsia"/>
+          <w:color w:val="008000"/>
+          <w:kern w:val="0"/>
+          <w:sz w:val="19"/>
+          <w:szCs w:val="19"/>
+        </w:rPr>
+      </w:pPr>
     </w:p>
     <w:sectPr>
       <w:pgSz w:w="11906" w:h="16838"/>
@@ -227,7 +717,7 @@
 </file>
 
 <file path=word/endnotes.xml><?xml version="1.0" encoding="utf-8"?>
-<w:endnotes xmlns:wpc="http://schemas.microsoft.com/office/word/2010/wordprocessingCanvas" xmlns:cx="http://schemas.microsoft.com/office/drawing/2014/chartex" xmlns:cx1="http://schemas.microsoft.com/office/drawing/2015/9/8/chartex" xmlns:cx2="http://schemas.microsoft.com/office/drawing/2015/10/21/chartex" xmlns:cx3="http://schemas.microsoft.com/office/drawing/2016/5/9/chartex" xmlns:cx4="http://schemas.microsoft.com/office/drawing/2016/5/10/chartex" xmlns:cx5="http://schemas.microsoft.com/office/drawing/2016/5/11/chartex" xmlns:cx6="http://schemas.microsoft.com/office/drawing/2016/5/12/chartex" xmlns:cx7="http://schemas.microsoft.com/office/drawing/2016/5/13/chartex" xmlns:cx8="http://schemas.microsoft.com/office/drawing/2016/5/14/chartex" xmlns:mc="http://schemas.openxmlformats.org/markup-compatibility/2006" xmlns:aink="http://schemas.microsoft.com/office/drawing/2016/ink" xmlns:am3d="http://schemas.microsoft.com/office/drawing/2017/model3d" xmlns:o="urn:schemas-microsoft-com:office:office" xmlns:oel="http://schemas.microsoft.com/office/2019/extlst" xmlns:r="http://schemas.openxmlformats.org/officeDocument/2006/relationships" xmlns:m="http://schemas.openxmlformats.org/officeDocument/2006/math" xmlns:v="urn:schemas-microsoft-com:vml" xmlns:wp14="http://schemas.microsoft.com/office/word/2010/wordprocessingDrawing" xmlns:wp="http://schemas.openxmlformats.org/drawingml/2006/wordprocessingDrawing" xmlns:w10="urn:schemas-microsoft-com:office:word" xmlns:w="http://schemas.openxmlformats.org/wordprocessingml/2006/main" xmlns:w14="http://schemas.microsoft.com/office/word/2010/wordml" xmlns:w15="http://schemas.microsoft.com/office/word/2012/wordml" xmlns:w16cex="http://schemas.microsoft.com/office/word/2018/wordml/cex" xmlns:w16cid="http://schemas.microsoft.com/office/word/2016/wordml/cid" xmlns:w16="http://schemas.microsoft.com/office/word/2018/wordml" xmlns:w16sdtdh="http://schemas.microsoft.com/office/word/2020/wordml/sdtdatahash" xmlns:w16se="http://schemas.microsoft.com/office/word/2015/wordml/symex" xmlns:wpg="http://schemas.microsoft.com/office/word/2010/wordprocessingGroup" xmlns:wpi="http://schemas.microsoft.com/office/word/2010/wordprocessingInk" xmlns:wne="http://schemas.microsoft.com/office/word/2006/wordml" xmlns:wps="http://schemas.microsoft.com/office/word/2010/wordprocessingShape" mc:Ignorable="w14 w15 w16se w16cid w16 w16cex w16sdtdh wp14">
+<w:endnotes xmlns:wpc="http://schemas.microsoft.com/office/word/2010/wordprocessingCanvas" xmlns:cx="http://schemas.microsoft.com/office/drawing/2014/chartex" xmlns:cx1="http://schemas.microsoft.com/office/drawing/2015/9/8/chartex" xmlns:cx2="http://schemas.microsoft.com/office/drawing/2015/10/21/chartex" xmlns:cx3="http://schemas.microsoft.com/office/drawing/2016/5/9/chartex" xmlns:cx4="http://schemas.microsoft.com/office/drawing/2016/5/10/chartex" xmlns:cx5="http://schemas.microsoft.com/office/drawing/2016/5/11/chartex" xmlns:cx6="http://schemas.microsoft.com/office/drawing/2016/5/12/chartex" xmlns:cx7="http://schemas.microsoft.com/office/drawing/2016/5/13/chartex" xmlns:cx8="http://schemas.microsoft.com/office/drawing/2016/5/14/chartex" xmlns:mc="http://schemas.openxmlformats.org/markup-compatibility/2006" xmlns:aink="http://schemas.microsoft.com/office/drawing/2016/ink" xmlns:am3d="http://schemas.microsoft.com/office/drawing/2017/model3d" xmlns:o="urn:schemas-microsoft-com:office:office" xmlns:oel="http://schemas.microsoft.com/office/2019/extlst" xmlns:r="http://schemas.openxmlformats.org/officeDocument/2006/relationships" xmlns:m="http://schemas.openxmlformats.org/officeDocument/2006/math" xmlns:v="urn:schemas-microsoft-com:vml" xmlns:wp14="http://schemas.microsoft.com/office/word/2010/wordprocessingDrawing" xmlns:wp="http://schemas.openxmlformats.org/drawingml/2006/wordprocessingDrawing" xmlns:w10="urn:schemas-microsoft-com:office:word" xmlns:w="http://schemas.openxmlformats.org/wordprocessingml/2006/main" xmlns:w14="http://schemas.microsoft.com/office/word/2010/wordml" xmlns:w15="http://schemas.microsoft.com/office/word/2012/wordml" xmlns:w16cex="http://schemas.microsoft.com/office/word/2018/wordml/cex" xmlns:w16cid="http://schemas.microsoft.com/office/word/2016/wordml/cid" xmlns:w16="http://schemas.microsoft.com/office/word/2018/wordml" xmlns:w16du="http://schemas.microsoft.com/office/word/2023/wordml/word16du" xmlns:w16sdtdh="http://schemas.microsoft.com/office/word/2020/wordml/sdtdatahash" xmlns:w16se="http://schemas.microsoft.com/office/word/2015/wordml/symex" xmlns:wpg="http://schemas.microsoft.com/office/word/2010/wordprocessingGroup" xmlns:wpi="http://schemas.microsoft.com/office/word/2010/wordprocessingInk" xmlns:wne="http://schemas.microsoft.com/office/word/2006/wordml" xmlns:wps="http://schemas.microsoft.com/office/word/2010/wordprocessingShape" mc:Ignorable="w14 w15 w16se w16cid w16 w16cex w16sdtdh w16du wp14">
   <w:endnote w:type="separator" w:id="-1">
     <w:p>
       <w:r>
@@ -246,7 +736,7 @@
 </file>
 
 <file path=word/footnotes.xml><?xml version="1.0" encoding="utf-8"?>
-<w:footnotes xmlns:wpc="http://schemas.microsoft.com/office/word/2010/wordprocessingCanvas" xmlns:cx="http://schemas.microsoft.com/office/drawing/2014/chartex" xmlns:cx1="http://schemas.microsoft.com/office/drawing/2015/9/8/chartex" xmlns:cx2="http://schemas.microsoft.com/office/drawing/2015/10/21/chartex" xmlns:cx3="http://schemas.microsoft.com/office/drawing/2016/5/9/chartex" xmlns:cx4="http://schemas.microsoft.com/office/drawing/2016/5/10/chartex" xmlns:cx5="http://schemas.microsoft.com/office/drawing/2016/5/11/chartex" xmlns:cx6="http://schemas.microsoft.com/office/drawing/2016/5/12/chartex" xmlns:cx7="http://schemas.microsoft.com/office/drawing/2016/5/13/chartex" xmlns:cx8="http://schemas.microsoft.com/office/drawing/2016/5/14/chartex" xmlns:mc="http://schemas.openxmlformats.org/markup-compatibility/2006" xmlns:aink="http://schemas.microsoft.com/office/drawing/2016/ink" xmlns:am3d="http://schemas.microsoft.com/office/drawing/2017/model3d" xmlns:o="urn:schemas-microsoft-com:office:office" xmlns:oel="http://schemas.microsoft.com/office/2019/extlst" xmlns:r="http://schemas.openxmlformats.org/officeDocument/2006/relationships" xmlns:m="http://schemas.openxmlformats.org/officeDocument/2006/math" xmlns:v="urn:schemas-microsoft-com:vml" xmlns:wp14="http://schemas.microsoft.com/office/word/2010/wordprocessingDrawing" xmlns:wp="http://schemas.openxmlformats.org/drawingml/2006/wordprocessingDrawing" xmlns:w10="urn:schemas-microsoft-com:office:word" xmlns:w="http://schemas.openxmlformats.org/wordprocessingml/2006/main" xmlns:w14="http://schemas.microsoft.com/office/word/2010/wordml" xmlns:w15="http://schemas.microsoft.com/office/word/2012/wordml" xmlns:w16cex="http://schemas.microsoft.com/office/word/2018/wordml/cex" xmlns:w16cid="http://schemas.microsoft.com/office/word/2016/wordml/cid" xmlns:w16="http://schemas.microsoft.com/office/word/2018/wordml" xmlns:w16sdtdh="http://schemas.microsoft.com/office/word/2020/wordml/sdtdatahash" xmlns:w16se="http://schemas.microsoft.com/office/word/2015/wordml/symex" xmlns:wpg="http://schemas.microsoft.com/office/word/2010/wordprocessingGroup" xmlns:wpi="http://schemas.microsoft.com/office/word/2010/wordprocessingInk" xmlns:wne="http://schemas.microsoft.com/office/word/2006/wordml" xmlns:wps="http://schemas.microsoft.com/office/word/2010/wordprocessingShape" mc:Ignorable="w14 w15 w16se w16cid w16 w16cex w16sdtdh wp14">
+<w:footnotes xmlns:wpc="http://schemas.microsoft.com/office/word/2010/wordprocessingCanvas" xmlns:cx="http://schemas.microsoft.com/office/drawing/2014/chartex" xmlns:cx1="http://schemas.microsoft.com/office/drawing/2015/9/8/chartex" xmlns:cx2="http://schemas.microsoft.com/office/drawing/2015/10/21/chartex" xmlns:cx3="http://schemas.microsoft.com/office/drawing/2016/5/9/chartex" xmlns:cx4="http://schemas.microsoft.com/office/drawing/2016/5/10/chartex" xmlns:cx5="http://schemas.microsoft.com/office/drawing/2016/5/11/chartex" xmlns:cx6="http://schemas.microsoft.com/office/drawing/2016/5/12/chartex" xmlns:cx7="http://schemas.microsoft.com/office/drawing/2016/5/13/chartex" xmlns:cx8="http://schemas.microsoft.com/office/drawing/2016/5/14/chartex" xmlns:mc="http://schemas.openxmlformats.org/markup-compatibility/2006" xmlns:aink="http://schemas.microsoft.com/office/drawing/2016/ink" xmlns:am3d="http://schemas.microsoft.com/office/drawing/2017/model3d" xmlns:o="urn:schemas-microsoft-com:office:office" xmlns:oel="http://schemas.microsoft.com/office/2019/extlst" xmlns:r="http://schemas.openxmlformats.org/officeDocument/2006/relationships" xmlns:m="http://schemas.openxmlformats.org/officeDocument/2006/math" xmlns:v="urn:schemas-microsoft-com:vml" xmlns:wp14="http://schemas.microsoft.com/office/word/2010/wordprocessingDrawing" xmlns:wp="http://schemas.openxmlformats.org/drawingml/2006/wordprocessingDrawing" xmlns:w10="urn:schemas-microsoft-com:office:word" xmlns:w="http://schemas.openxmlformats.org/wordprocessingml/2006/main" xmlns:w14="http://schemas.microsoft.com/office/word/2010/wordml" xmlns:w15="http://schemas.microsoft.com/office/word/2012/wordml" xmlns:w16cex="http://schemas.microsoft.com/office/word/2018/wordml/cex" xmlns:w16cid="http://schemas.microsoft.com/office/word/2016/wordml/cid" xmlns:w16="http://schemas.microsoft.com/office/word/2018/wordml" xmlns:w16du="http://schemas.microsoft.com/office/word/2023/wordml/word16du" xmlns:w16sdtdh="http://schemas.microsoft.com/office/word/2020/wordml/sdtdatahash" xmlns:w16se="http://schemas.microsoft.com/office/word/2015/wordml/symex" xmlns:wpg="http://schemas.microsoft.com/office/word/2010/wordprocessingGroup" xmlns:wpi="http://schemas.microsoft.com/office/word/2010/wordprocessingInk" xmlns:wne="http://schemas.microsoft.com/office/word/2006/wordml" xmlns:wps="http://schemas.microsoft.com/office/word/2010/wordprocessingShape" mc:Ignorable="w14 w15 w16se w16cid w16 w16cex w16sdtdh w16du wp14">
   <w:footnote w:type="separator" w:id="-1">
     <w:p>
       <w:r>
@@ -265,7 +755,7 @@
 </file>
 
 <file path=word/numbering.xml><?xml version="1.0" encoding="utf-8"?>
-<w:numbering xmlns:wpc="http://schemas.microsoft.com/office/word/2010/wordprocessingCanvas" xmlns:cx="http://schemas.microsoft.com/office/drawing/2014/chartex" xmlns:cx1="http://schemas.microsoft.com/office/drawing/2015/9/8/chartex" xmlns:cx2="http://schemas.microsoft.com/office/drawing/2015/10/21/chartex" xmlns:cx3="http://schemas.microsoft.com/office/drawing/2016/5/9/chartex" xmlns:cx4="http://schemas.microsoft.com/office/drawing/2016/5/10/chartex" xmlns:cx5="http://schemas.microsoft.com/office/drawing/2016/5/11/chartex" xmlns:cx6="http://schemas.microsoft.com/office/drawing/2016/5/12/chartex" xmlns:cx7="http://schemas.microsoft.com/office/drawing/2016/5/13/chartex" xmlns:cx8="http://schemas.microsoft.com/office/drawing/2016/5/14/chartex" xmlns:mc="http://schemas.openxmlformats.org/markup-compatibility/2006" xmlns:aink="http://schemas.microsoft.com/office/drawing/2016/ink" xmlns:am3d="http://schemas.microsoft.com/office/drawing/2017/model3d" xmlns:o="urn:schemas-microsoft-com:office:office" xmlns:oel="http://schemas.microsoft.com/office/2019/extlst" xmlns:r="http://schemas.openxmlformats.org/officeDocument/2006/relationships" xmlns:m="http://schemas.openxmlformats.org/officeDocument/2006/math" xmlns:v="urn:schemas-microsoft-com:vml" xmlns:wp14="http://schemas.microsoft.com/office/word/2010/wordprocessingDrawing" xmlns:wp="http://schemas.openxmlformats.org/drawingml/2006/wordprocessingDrawing" xmlns:w10="urn:schemas-microsoft-com:office:word" xmlns:w="http://schemas.openxmlformats.org/wordprocessingml/2006/main" xmlns:w14="http://schemas.microsoft.com/office/word/2010/wordml" xmlns:w15="http://schemas.microsoft.com/office/word/2012/wordml" xmlns:w16cex="http://schemas.microsoft.com/office/word/2018/wordml/cex" xmlns:w16cid="http://schemas.microsoft.com/office/word/2016/wordml/cid" xmlns:w16="http://schemas.microsoft.com/office/word/2018/wordml" xmlns:w16sdtdh="http://schemas.microsoft.com/office/word/2020/wordml/sdtdatahash" xmlns:w16se="http://schemas.microsoft.com/office/word/2015/wordml/symex" xmlns:wpg="http://schemas.microsoft.com/office/word/2010/wordprocessingGroup" xmlns:wpi="http://schemas.microsoft.com/office/word/2010/wordprocessingInk" xmlns:wne="http://schemas.microsoft.com/office/word/2006/wordml" xmlns:wps="http://schemas.microsoft.com/office/word/2010/wordprocessingShape" mc:Ignorable="w14 w15 w16se w16cid w16 w16cex w16sdtdh wp14">
+<w:numbering xmlns:wpc="http://schemas.microsoft.com/office/word/2010/wordprocessingCanvas" xmlns:cx="http://schemas.microsoft.com/office/drawing/2014/chartex" xmlns:cx1="http://schemas.microsoft.com/office/drawing/2015/9/8/chartex" xmlns:cx2="http://schemas.microsoft.com/office/drawing/2015/10/21/chartex" xmlns:cx3="http://schemas.microsoft.com/office/drawing/2016/5/9/chartex" xmlns:cx4="http://schemas.microsoft.com/office/drawing/2016/5/10/chartex" xmlns:cx5="http://schemas.microsoft.com/office/drawing/2016/5/11/chartex" xmlns:cx6="http://schemas.microsoft.com/office/drawing/2016/5/12/chartex" xmlns:cx7="http://schemas.microsoft.com/office/drawing/2016/5/13/chartex" xmlns:cx8="http://schemas.microsoft.com/office/drawing/2016/5/14/chartex" xmlns:mc="http://schemas.openxmlformats.org/markup-compatibility/2006" xmlns:aink="http://schemas.microsoft.com/office/drawing/2016/ink" xmlns:am3d="http://schemas.microsoft.com/office/drawing/2017/model3d" xmlns:o="urn:schemas-microsoft-com:office:office" xmlns:oel="http://schemas.microsoft.com/office/2019/extlst" xmlns:r="http://schemas.openxmlformats.org/officeDocument/2006/relationships" xmlns:m="http://schemas.openxmlformats.org/officeDocument/2006/math" xmlns:v="urn:schemas-microsoft-com:vml" xmlns:wp14="http://schemas.microsoft.com/office/word/2010/wordprocessingDrawing" xmlns:wp="http://schemas.openxmlformats.org/drawingml/2006/wordprocessingDrawing" xmlns:w10="urn:schemas-microsoft-com:office:word" xmlns:w="http://schemas.openxmlformats.org/wordprocessingml/2006/main" xmlns:w14="http://schemas.microsoft.com/office/word/2010/wordml" xmlns:w15="http://schemas.microsoft.com/office/word/2012/wordml" xmlns:w16cex="http://schemas.microsoft.com/office/word/2018/wordml/cex" xmlns:w16cid="http://schemas.microsoft.com/office/word/2016/wordml/cid" xmlns:w16="http://schemas.microsoft.com/office/word/2018/wordml" xmlns:w16du="http://schemas.microsoft.com/office/word/2023/wordml/word16du" xmlns:w16sdtdh="http://schemas.microsoft.com/office/word/2020/wordml/sdtdatahash" xmlns:w16se="http://schemas.microsoft.com/office/word/2015/wordml/symex" xmlns:wpg="http://schemas.microsoft.com/office/word/2010/wordprocessingGroup" xmlns:wpi="http://schemas.microsoft.com/office/word/2010/wordprocessingInk" xmlns:wne="http://schemas.microsoft.com/office/word/2006/wordml" xmlns:wps="http://schemas.microsoft.com/office/word/2010/wordprocessingShape" mc:Ignorable="w14 w15 w16se w16cid w16 w16cex w16sdtdh w16du wp14">
   <w:abstractNum w:abstractNumId="0" w15:restartNumberingAfterBreak="0">
     <w:nsid w:val="71076937"/>
     <w:multiLevelType w:val="hybridMultilevel"/>
@@ -359,7 +849,7 @@
 </file>
 
 <file path=word/styles.xml><?xml version="1.0" encoding="utf-8"?>
-<w:styles xmlns:mc="http://schemas.openxmlformats.org/markup-compatibility/2006" xmlns:r="http://schemas.openxmlformats.org/officeDocument/2006/relationships" xmlns:w="http://schemas.openxmlformats.org/wordprocessingml/2006/main" xmlns:w14="http://schemas.microsoft.com/office/word/2010/wordml" xmlns:w15="http://schemas.microsoft.com/office/word/2012/wordml" xmlns:w16cex="http://schemas.microsoft.com/office/word/2018/wordml/cex" xmlns:w16cid="http://schemas.microsoft.com/office/word/2016/wordml/cid" xmlns:w16="http://schemas.microsoft.com/office/word/2018/wordml" xmlns:w16sdtdh="http://schemas.microsoft.com/office/word/2020/wordml/sdtdatahash" xmlns:w16se="http://schemas.microsoft.com/office/word/2015/wordml/symex" mc:Ignorable="w14 w15 w16se w16cid w16 w16cex w16sdtdh">
+<w:styles xmlns:mc="http://schemas.openxmlformats.org/markup-compatibility/2006" xmlns:r="http://schemas.openxmlformats.org/officeDocument/2006/relationships" xmlns:w="http://schemas.openxmlformats.org/wordprocessingml/2006/main" xmlns:w14="http://schemas.microsoft.com/office/word/2010/wordml" xmlns:w15="http://schemas.microsoft.com/office/word/2012/wordml" xmlns:w16cex="http://schemas.microsoft.com/office/word/2018/wordml/cex" xmlns:w16cid="http://schemas.microsoft.com/office/word/2016/wordml/cid" xmlns:w16="http://schemas.microsoft.com/office/word/2018/wordml" xmlns:w16du="http://schemas.microsoft.com/office/word/2023/wordml/word16du" xmlns:w16sdtdh="http://schemas.microsoft.com/office/word/2020/wordml/sdtdatahash" xmlns:w16se="http://schemas.microsoft.com/office/word/2015/wordml/symex" mc:Ignorable="w14 w15 w16se w16cid w16 w16cex w16sdtdh w16du">
   <w:docDefaults>
     <w:rPrDefault>
       <w:rPr>

</xml_diff>

<commit_message>
doc/ooxml: add numbering format for docx textify
</commit_message>
<xml_diff>
--- a/doc/ooxml/testdata/hello.docx
+++ b/doc/ooxml/testdata/hello.docx
@@ -1,6 +1,6 @@
 
 <file path=word/document.xml><?xml version="1.0" encoding="utf-8"?>
-<w:document xmlns:wpc="http://schemas.microsoft.com/office/word/2010/wordprocessingCanvas" xmlns:cx="http://schemas.microsoft.com/office/drawing/2014/chartex" xmlns:cx1="http://schemas.microsoft.com/office/drawing/2015/9/8/chartex" xmlns:cx2="http://schemas.microsoft.com/office/drawing/2015/10/21/chartex" xmlns:cx3="http://schemas.microsoft.com/office/drawing/2016/5/9/chartex" xmlns:cx4="http://schemas.microsoft.com/office/drawing/2016/5/10/chartex" xmlns:cx5="http://schemas.microsoft.com/office/drawing/2016/5/11/chartex" xmlns:cx6="http://schemas.microsoft.com/office/drawing/2016/5/12/chartex" xmlns:cx7="http://schemas.microsoft.com/office/drawing/2016/5/13/chartex" xmlns:cx8="http://schemas.microsoft.com/office/drawing/2016/5/14/chartex" xmlns:mc="http://schemas.openxmlformats.org/markup-compatibility/2006" xmlns:aink="http://schemas.microsoft.com/office/drawing/2016/ink" xmlns:am3d="http://schemas.microsoft.com/office/drawing/2017/model3d" xmlns:o="urn:schemas-microsoft-com:office:office" xmlns:oel="http://schemas.microsoft.com/office/2019/extlst" xmlns:r="http://schemas.openxmlformats.org/officeDocument/2006/relationships" xmlns:m="http://schemas.openxmlformats.org/officeDocument/2006/math" xmlns:v="urn:schemas-microsoft-com:vml" xmlns:wp14="http://schemas.microsoft.com/office/word/2010/wordprocessingDrawing" xmlns:wp="http://schemas.openxmlformats.org/drawingml/2006/wordprocessingDrawing" xmlns:w10="urn:schemas-microsoft-com:office:word" xmlns:w="http://schemas.openxmlformats.org/wordprocessingml/2006/main" xmlns:w14="http://schemas.microsoft.com/office/word/2010/wordml" xmlns:w15="http://schemas.microsoft.com/office/word/2012/wordml" xmlns:w16cex="http://schemas.microsoft.com/office/word/2018/wordml/cex" xmlns:w16cid="http://schemas.microsoft.com/office/word/2016/wordml/cid" xmlns:w16="http://schemas.microsoft.com/office/word/2018/wordml" xmlns:w16du="http://schemas.microsoft.com/office/word/2023/wordml/word16du" xmlns:w16sdtdh="http://schemas.microsoft.com/office/word/2020/wordml/sdtdatahash" xmlns:w16se="http://schemas.microsoft.com/office/word/2015/wordml/symex" xmlns:wpg="http://schemas.microsoft.com/office/word/2010/wordprocessingGroup" xmlns:wpi="http://schemas.microsoft.com/office/word/2010/wordprocessingInk" xmlns:wne="http://schemas.microsoft.com/office/word/2006/wordml" xmlns:wps="http://schemas.microsoft.com/office/word/2010/wordprocessingShape" mc:Ignorable="w14 w15 w16se w16cid w16 w16cex w16sdtdh w16du wp14">
+<w:document xmlns:wpc="http://schemas.microsoft.com/office/word/2010/wordprocessingCanvas" xmlns:cx="http://schemas.microsoft.com/office/drawing/2014/chartex" xmlns:cx1="http://schemas.microsoft.com/office/drawing/2015/9/8/chartex" xmlns:cx2="http://schemas.microsoft.com/office/drawing/2015/10/21/chartex" xmlns:cx3="http://schemas.microsoft.com/office/drawing/2016/5/9/chartex" xmlns:cx4="http://schemas.microsoft.com/office/drawing/2016/5/10/chartex" xmlns:cx5="http://schemas.microsoft.com/office/drawing/2016/5/11/chartex" xmlns:cx6="http://schemas.microsoft.com/office/drawing/2016/5/12/chartex" xmlns:cx7="http://schemas.microsoft.com/office/drawing/2016/5/13/chartex" xmlns:cx8="http://schemas.microsoft.com/office/drawing/2016/5/14/chartex" xmlns:mc="http://schemas.openxmlformats.org/markup-compatibility/2006" xmlns:aink="http://schemas.microsoft.com/office/drawing/2016/ink" xmlns:am3d="http://schemas.microsoft.com/office/drawing/2017/model3d" xmlns:o="urn:schemas-microsoft-com:office:office" xmlns:oel="http://schemas.microsoft.com/office/2019/extlst" xmlns:r="http://schemas.openxmlformats.org/officeDocument/2006/relationships" xmlns:m="http://schemas.openxmlformats.org/officeDocument/2006/math" xmlns:v="urn:schemas-microsoft-com:vml" xmlns:wp14="http://schemas.microsoft.com/office/word/2010/wordprocessingDrawing" xmlns:wp="http://schemas.openxmlformats.org/drawingml/2006/wordprocessingDrawing" xmlns:w10="urn:schemas-microsoft-com:office:word" xmlns:w="http://schemas.openxmlformats.org/wordprocessingml/2006/main" xmlns:w14="http://schemas.microsoft.com/office/word/2010/wordml" xmlns:w15="http://schemas.microsoft.com/office/word/2012/wordml" xmlns:w16cex="http://schemas.microsoft.com/office/word/2018/wordml/cex" xmlns:w16cid="http://schemas.microsoft.com/office/word/2016/wordml/cid" xmlns:w16="http://schemas.microsoft.com/office/word/2018/wordml" xmlns:w16du="http://schemas.microsoft.com/office/word/2023/wordml/word16du" xmlns:w16sdtdh="http://schemas.microsoft.com/office/word/2020/wordml/sdtdatahash" xmlns:w16sdtfl="http://schemas.microsoft.com/office/word/2024/wordml/sdtformatlock" xmlns:w16se="http://schemas.microsoft.com/office/word/2015/wordml/symex" xmlns:wpg="http://schemas.microsoft.com/office/word/2010/wordprocessingGroup" xmlns:wpi="http://schemas.microsoft.com/office/word/2010/wordprocessingInk" xmlns:wne="http://schemas.microsoft.com/office/word/2006/wordml" xmlns:wps="http://schemas.microsoft.com/office/word/2010/wordprocessingShape" mc:Ignorable="w14 w15 w16se w16cid w16 w16cex w16sdtdh w16sdtfl w16du wp14">
   <w:body>
     <w:p>
       <w:pPr>
@@ -696,6 +696,457 @@
         <w:autoSpaceDE w:val="0"/>
         <w:autoSpaceDN w:val="0"/>
         <w:adjustRightInd w:val="0"/>
+        <w:jc w:val="left"/>
+        <w:rPr>
+          <w:rFonts w:ascii="Courier New" w:hAnsi="Courier New" w:cs="Courier New"/>
+          <w:color w:val="008000"/>
+          <w:kern w:val="0"/>
+          <w:sz w:val="19"/>
+          <w:szCs w:val="19"/>
+        </w:rPr>
+      </w:pPr>
+    </w:p>
+    <w:p>
+      <w:pPr>
+        <w:pStyle w:val="ListParagraph"/>
+        <w:numPr>
+          <w:ilvl w:val="0"/>
+          <w:numId w:val="2"/>
+        </w:numPr>
+        <w:autoSpaceDE w:val="0"/>
+        <w:autoSpaceDN w:val="0"/>
+        <w:adjustRightInd w:val="0"/>
+        <w:ind w:leftChars="0"/>
+        <w:jc w:val="left"/>
+        <w:rPr>
+          <w:rFonts w:ascii="Courier New" w:hAnsi="Courier New" w:cs="Courier New"/>
+          <w:color w:val="008000"/>
+          <w:kern w:val="0"/>
+          <w:sz w:val="19"/>
+          <w:szCs w:val="19"/>
+        </w:rPr>
+      </w:pPr>
+      <w:r>
+        <w:rPr>
+          <w:rFonts w:ascii="Courier New" w:hAnsi="Courier New" w:cs="Courier New" w:hint="eastAsia"/>
+          <w:color w:val="008000"/>
+          <w:kern w:val="0"/>
+          <w:sz w:val="19"/>
+          <w:szCs w:val="19"/>
+        </w:rPr>
+        <w:t>This is level 1 item 1.</w:t>
+      </w:r>
+    </w:p>
+    <w:p>
+      <w:pPr>
+        <w:pStyle w:val="ListParagraph"/>
+        <w:numPr>
+          <w:ilvl w:val="1"/>
+          <w:numId w:val="2"/>
+        </w:numPr>
+        <w:autoSpaceDE w:val="0"/>
+        <w:autoSpaceDN w:val="0"/>
+        <w:adjustRightInd w:val="0"/>
+        <w:ind w:leftChars="0"/>
+        <w:jc w:val="left"/>
+        <w:rPr>
+          <w:rFonts w:ascii="Courier New" w:hAnsi="Courier New" w:cs="Courier New"/>
+          <w:color w:val="008000"/>
+          <w:kern w:val="0"/>
+          <w:sz w:val="19"/>
+          <w:szCs w:val="19"/>
+        </w:rPr>
+      </w:pPr>
+      <w:r>
+        <w:rPr>
+          <w:rFonts w:ascii="Courier New" w:hAnsi="Courier New" w:cs="Courier New" w:hint="eastAsia"/>
+          <w:color w:val="008000"/>
+          <w:kern w:val="0"/>
+          <w:sz w:val="19"/>
+          <w:szCs w:val="19"/>
+        </w:rPr>
+        <w:t>This is level 2 item 1.</w:t>
+      </w:r>
+    </w:p>
+    <w:p>
+      <w:pPr>
+        <w:pStyle w:val="ListParagraph"/>
+        <w:numPr>
+          <w:ilvl w:val="2"/>
+          <w:numId w:val="2"/>
+        </w:numPr>
+        <w:autoSpaceDE w:val="0"/>
+        <w:autoSpaceDN w:val="0"/>
+        <w:adjustRightInd w:val="0"/>
+        <w:ind w:leftChars="0"/>
+        <w:jc w:val="left"/>
+        <w:rPr>
+          <w:rFonts w:ascii="Courier New" w:hAnsi="Courier New" w:cs="Courier New"/>
+          <w:color w:val="008000"/>
+          <w:kern w:val="0"/>
+          <w:sz w:val="19"/>
+          <w:szCs w:val="19"/>
+        </w:rPr>
+      </w:pPr>
+      <w:r>
+        <w:rPr>
+          <w:rFonts w:ascii="Courier New" w:hAnsi="Courier New" w:cs="Courier New" w:hint="eastAsia"/>
+          <w:color w:val="008000"/>
+          <w:kern w:val="0"/>
+          <w:sz w:val="19"/>
+          <w:szCs w:val="19"/>
+        </w:rPr>
+        <w:t>This is level 3 item 1.</w:t>
+      </w:r>
+    </w:p>
+    <w:p>
+      <w:pPr>
+        <w:pStyle w:val="ListParagraph"/>
+        <w:numPr>
+          <w:ilvl w:val="2"/>
+          <w:numId w:val="2"/>
+        </w:numPr>
+        <w:autoSpaceDE w:val="0"/>
+        <w:autoSpaceDN w:val="0"/>
+        <w:adjustRightInd w:val="0"/>
+        <w:ind w:leftChars="0"/>
+        <w:jc w:val="left"/>
+        <w:rPr>
+          <w:rFonts w:ascii="Courier New" w:hAnsi="Courier New" w:cs="Courier New"/>
+          <w:color w:val="008000"/>
+          <w:kern w:val="0"/>
+          <w:sz w:val="19"/>
+          <w:szCs w:val="19"/>
+        </w:rPr>
+      </w:pPr>
+      <w:r>
+        <w:rPr>
+          <w:rFonts w:ascii="Courier New" w:hAnsi="Courier New" w:cs="Courier New" w:hint="eastAsia"/>
+          <w:color w:val="008000"/>
+          <w:kern w:val="0"/>
+          <w:sz w:val="19"/>
+          <w:szCs w:val="19"/>
+        </w:rPr>
+        <w:t>This is level 3 item 2.</w:t>
+      </w:r>
+    </w:p>
+    <w:p>
+      <w:pPr>
+        <w:pStyle w:val="ListParagraph"/>
+        <w:numPr>
+          <w:ilvl w:val="1"/>
+          <w:numId w:val="2"/>
+        </w:numPr>
+        <w:autoSpaceDE w:val="0"/>
+        <w:autoSpaceDN w:val="0"/>
+        <w:adjustRightInd w:val="0"/>
+        <w:ind w:leftChars="0"/>
+        <w:jc w:val="left"/>
+        <w:rPr>
+          <w:rFonts w:ascii="Courier New" w:hAnsi="Courier New" w:cs="Courier New"/>
+          <w:color w:val="008000"/>
+          <w:kern w:val="0"/>
+          <w:sz w:val="19"/>
+          <w:szCs w:val="19"/>
+        </w:rPr>
+      </w:pPr>
+      <w:r>
+        <w:rPr>
+          <w:rFonts w:ascii="Courier New" w:hAnsi="Courier New" w:cs="Courier New" w:hint="eastAsia"/>
+          <w:color w:val="008000"/>
+          <w:kern w:val="0"/>
+          <w:sz w:val="19"/>
+          <w:szCs w:val="19"/>
+        </w:rPr>
+        <w:t>This is level 2 item 2.</w:t>
+      </w:r>
+    </w:p>
+    <w:p>
+      <w:pPr>
+        <w:pStyle w:val="ListParagraph"/>
+        <w:numPr>
+          <w:ilvl w:val="2"/>
+          <w:numId w:val="2"/>
+        </w:numPr>
+        <w:autoSpaceDE w:val="0"/>
+        <w:autoSpaceDN w:val="0"/>
+        <w:adjustRightInd w:val="0"/>
+        <w:ind w:leftChars="0"/>
+        <w:jc w:val="left"/>
+        <w:rPr>
+          <w:rFonts w:ascii="Courier New" w:hAnsi="Courier New" w:cs="Courier New"/>
+          <w:color w:val="008000"/>
+          <w:kern w:val="0"/>
+          <w:sz w:val="19"/>
+          <w:szCs w:val="19"/>
+        </w:rPr>
+      </w:pPr>
+      <w:r>
+        <w:rPr>
+          <w:rFonts w:ascii="Courier New" w:hAnsi="Courier New" w:cs="Courier New" w:hint="eastAsia"/>
+          <w:color w:val="008000"/>
+          <w:kern w:val="0"/>
+          <w:sz w:val="19"/>
+          <w:szCs w:val="19"/>
+        </w:rPr>
+        <w:t>This is level 3 item 1.</w:t>
+      </w:r>
+    </w:p>
+    <w:p>
+      <w:pPr>
+        <w:pStyle w:val="ListParagraph"/>
+        <w:numPr>
+          <w:ilvl w:val="2"/>
+          <w:numId w:val="2"/>
+        </w:numPr>
+        <w:autoSpaceDE w:val="0"/>
+        <w:autoSpaceDN w:val="0"/>
+        <w:adjustRightInd w:val="0"/>
+        <w:ind w:leftChars="0"/>
+        <w:jc w:val="left"/>
+        <w:rPr>
+          <w:rFonts w:ascii="Courier New" w:hAnsi="Courier New" w:cs="Courier New"/>
+          <w:color w:val="008000"/>
+          <w:kern w:val="0"/>
+          <w:sz w:val="19"/>
+          <w:szCs w:val="19"/>
+        </w:rPr>
+      </w:pPr>
+      <w:r>
+        <w:rPr>
+          <w:rFonts w:ascii="Courier New" w:hAnsi="Courier New" w:cs="Courier New" w:hint="eastAsia"/>
+          <w:color w:val="008000"/>
+          <w:kern w:val="0"/>
+          <w:sz w:val="19"/>
+          <w:szCs w:val="19"/>
+        </w:rPr>
+        <w:t>This is level 3 item 2.</w:t>
+      </w:r>
+    </w:p>
+    <w:p>
+      <w:pPr>
+        <w:pStyle w:val="ListParagraph"/>
+        <w:numPr>
+          <w:ilvl w:val="0"/>
+          <w:numId w:val="2"/>
+        </w:numPr>
+        <w:autoSpaceDE w:val="0"/>
+        <w:autoSpaceDN w:val="0"/>
+        <w:adjustRightInd w:val="0"/>
+        <w:ind w:leftChars="0"/>
+        <w:jc w:val="left"/>
+        <w:rPr>
+          <w:rFonts w:ascii="Courier New" w:hAnsi="Courier New" w:cs="Courier New"/>
+          <w:color w:val="008000"/>
+          <w:kern w:val="0"/>
+          <w:sz w:val="19"/>
+          <w:szCs w:val="19"/>
+        </w:rPr>
+      </w:pPr>
+      <w:r>
+        <w:rPr>
+          <w:rFonts w:ascii="Courier New" w:hAnsi="Courier New" w:cs="Courier New" w:hint="eastAsia"/>
+          <w:color w:val="008000"/>
+          <w:kern w:val="0"/>
+          <w:sz w:val="19"/>
+          <w:szCs w:val="19"/>
+        </w:rPr>
+        <w:t>This is level 1 item 2.</w:t>
+      </w:r>
+    </w:p>
+    <w:p>
+      <w:pPr>
+        <w:pStyle w:val="ListParagraph"/>
+        <w:numPr>
+          <w:ilvl w:val="1"/>
+          <w:numId w:val="2"/>
+        </w:numPr>
+        <w:autoSpaceDE w:val="0"/>
+        <w:autoSpaceDN w:val="0"/>
+        <w:adjustRightInd w:val="0"/>
+        <w:ind w:leftChars="0"/>
+        <w:jc w:val="left"/>
+        <w:rPr>
+          <w:rFonts w:ascii="Courier New" w:hAnsi="Courier New" w:cs="Courier New"/>
+          <w:color w:val="008000"/>
+          <w:kern w:val="0"/>
+          <w:sz w:val="19"/>
+          <w:szCs w:val="19"/>
+        </w:rPr>
+      </w:pPr>
+      <w:r>
+        <w:rPr>
+          <w:rFonts w:ascii="Courier New" w:hAnsi="Courier New" w:cs="Courier New" w:hint="eastAsia"/>
+          <w:color w:val="008000"/>
+          <w:kern w:val="0"/>
+          <w:sz w:val="19"/>
+          <w:szCs w:val="19"/>
+        </w:rPr>
+        <w:t>This is level 2 item 1.</w:t>
+      </w:r>
+    </w:p>
+    <w:p>
+      <w:pPr>
+        <w:pStyle w:val="ListParagraph"/>
+        <w:numPr>
+          <w:ilvl w:val="2"/>
+          <w:numId w:val="2"/>
+        </w:numPr>
+        <w:autoSpaceDE w:val="0"/>
+        <w:autoSpaceDN w:val="0"/>
+        <w:adjustRightInd w:val="0"/>
+        <w:ind w:leftChars="0"/>
+        <w:jc w:val="left"/>
+        <w:rPr>
+          <w:rFonts w:ascii="Courier New" w:hAnsi="Courier New" w:cs="Courier New"/>
+          <w:color w:val="008000"/>
+          <w:kern w:val="0"/>
+          <w:sz w:val="19"/>
+          <w:szCs w:val="19"/>
+        </w:rPr>
+      </w:pPr>
+      <w:r>
+        <w:rPr>
+          <w:rFonts w:ascii="Courier New" w:hAnsi="Courier New" w:cs="Courier New" w:hint="eastAsia"/>
+          <w:color w:val="008000"/>
+          <w:kern w:val="0"/>
+          <w:sz w:val="19"/>
+          <w:szCs w:val="19"/>
+        </w:rPr>
+        <w:t>This is level 3 item 1.</w:t>
+      </w:r>
+    </w:p>
+    <w:p>
+      <w:pPr>
+        <w:pStyle w:val="ListParagraph"/>
+        <w:numPr>
+          <w:ilvl w:val="2"/>
+          <w:numId w:val="2"/>
+        </w:numPr>
+        <w:autoSpaceDE w:val="0"/>
+        <w:autoSpaceDN w:val="0"/>
+        <w:adjustRightInd w:val="0"/>
+        <w:ind w:leftChars="0"/>
+        <w:jc w:val="left"/>
+        <w:rPr>
+          <w:rFonts w:ascii="Courier New" w:hAnsi="Courier New" w:cs="Courier New"/>
+          <w:color w:val="008000"/>
+          <w:kern w:val="0"/>
+          <w:sz w:val="19"/>
+          <w:szCs w:val="19"/>
+        </w:rPr>
+      </w:pPr>
+      <w:r>
+        <w:rPr>
+          <w:rFonts w:ascii="Courier New" w:hAnsi="Courier New" w:cs="Courier New" w:hint="eastAsia"/>
+          <w:color w:val="008000"/>
+          <w:kern w:val="0"/>
+          <w:sz w:val="19"/>
+          <w:szCs w:val="19"/>
+        </w:rPr>
+        <w:t>This is level 3 item 2.</w:t>
+      </w:r>
+    </w:p>
+    <w:p>
+      <w:pPr>
+        <w:pStyle w:val="ListParagraph"/>
+        <w:numPr>
+          <w:ilvl w:val="1"/>
+          <w:numId w:val="2"/>
+        </w:numPr>
+        <w:autoSpaceDE w:val="0"/>
+        <w:autoSpaceDN w:val="0"/>
+        <w:adjustRightInd w:val="0"/>
+        <w:ind w:leftChars="0"/>
+        <w:jc w:val="left"/>
+        <w:rPr>
+          <w:rFonts w:ascii="Courier New" w:hAnsi="Courier New" w:cs="Courier New"/>
+          <w:color w:val="008000"/>
+          <w:kern w:val="0"/>
+          <w:sz w:val="19"/>
+          <w:szCs w:val="19"/>
+        </w:rPr>
+      </w:pPr>
+      <w:r>
+        <w:rPr>
+          <w:rFonts w:ascii="Courier New" w:hAnsi="Courier New" w:cs="Courier New" w:hint="eastAsia"/>
+          <w:color w:val="008000"/>
+          <w:kern w:val="0"/>
+          <w:sz w:val="19"/>
+          <w:szCs w:val="19"/>
+        </w:rPr>
+        <w:t>This is level 2 item 2.</w:t>
+      </w:r>
+    </w:p>
+    <w:p>
+      <w:pPr>
+        <w:pStyle w:val="ListParagraph"/>
+        <w:numPr>
+          <w:ilvl w:val="2"/>
+          <w:numId w:val="2"/>
+        </w:numPr>
+        <w:autoSpaceDE w:val="0"/>
+        <w:autoSpaceDN w:val="0"/>
+        <w:adjustRightInd w:val="0"/>
+        <w:ind w:leftChars="0"/>
+        <w:jc w:val="left"/>
+        <w:rPr>
+          <w:rFonts w:ascii="Courier New" w:hAnsi="Courier New" w:cs="Courier New"/>
+          <w:color w:val="008000"/>
+          <w:kern w:val="0"/>
+          <w:sz w:val="19"/>
+          <w:szCs w:val="19"/>
+        </w:rPr>
+      </w:pPr>
+      <w:r>
+        <w:rPr>
+          <w:rFonts w:ascii="Courier New" w:hAnsi="Courier New" w:cs="Courier New" w:hint="eastAsia"/>
+          <w:color w:val="008000"/>
+          <w:kern w:val="0"/>
+          <w:sz w:val="19"/>
+          <w:szCs w:val="19"/>
+        </w:rPr>
+        <w:t>This is level 3 item 1.</w:t>
+      </w:r>
+    </w:p>
+    <w:p>
+      <w:pPr>
+        <w:pStyle w:val="ListParagraph"/>
+        <w:numPr>
+          <w:ilvl w:val="2"/>
+          <w:numId w:val="2"/>
+        </w:numPr>
+        <w:autoSpaceDE w:val="0"/>
+        <w:autoSpaceDN w:val="0"/>
+        <w:adjustRightInd w:val="0"/>
+        <w:ind w:leftChars="0"/>
+        <w:jc w:val="left"/>
+        <w:rPr>
+          <w:rFonts w:ascii="Courier New" w:hAnsi="Courier New" w:cs="Courier New"/>
+          <w:color w:val="008000"/>
+          <w:kern w:val="0"/>
+          <w:sz w:val="19"/>
+          <w:szCs w:val="19"/>
+        </w:rPr>
+      </w:pPr>
+      <w:r>
+        <w:rPr>
+          <w:rFonts w:ascii="Courier New" w:hAnsi="Courier New" w:cs="Courier New" w:hint="eastAsia"/>
+          <w:color w:val="008000"/>
+          <w:kern w:val="0"/>
+          <w:sz w:val="19"/>
+          <w:szCs w:val="19"/>
+        </w:rPr>
+        <w:t>This is level 3 item 2.</w:t>
+      </w:r>
+    </w:p>
+    <w:p>
+      <w:pPr>
+        <w:pStyle w:val="ListParagraph"/>
+        <w:autoSpaceDE w:val="0"/>
+        <w:autoSpaceDN w:val="0"/>
+        <w:adjustRightInd w:val="0"/>
+        <w:ind w:leftChars="0" w:left="440"/>
         <w:jc w:val="left"/>
         <w:rPr>
           <w:rFonts w:ascii="Courier New" w:hAnsi="Courier New" w:cs="Courier New" w:hint="eastAsia"/>
@@ -717,7 +1168,7 @@
 </file>
 
 <file path=word/endnotes.xml><?xml version="1.0" encoding="utf-8"?>
-<w:endnotes xmlns:wpc="http://schemas.microsoft.com/office/word/2010/wordprocessingCanvas" xmlns:cx="http://schemas.microsoft.com/office/drawing/2014/chartex" xmlns:cx1="http://schemas.microsoft.com/office/drawing/2015/9/8/chartex" xmlns:cx2="http://schemas.microsoft.com/office/drawing/2015/10/21/chartex" xmlns:cx3="http://schemas.microsoft.com/office/drawing/2016/5/9/chartex" xmlns:cx4="http://schemas.microsoft.com/office/drawing/2016/5/10/chartex" xmlns:cx5="http://schemas.microsoft.com/office/drawing/2016/5/11/chartex" xmlns:cx6="http://schemas.microsoft.com/office/drawing/2016/5/12/chartex" xmlns:cx7="http://schemas.microsoft.com/office/drawing/2016/5/13/chartex" xmlns:cx8="http://schemas.microsoft.com/office/drawing/2016/5/14/chartex" xmlns:mc="http://schemas.openxmlformats.org/markup-compatibility/2006" xmlns:aink="http://schemas.microsoft.com/office/drawing/2016/ink" xmlns:am3d="http://schemas.microsoft.com/office/drawing/2017/model3d" xmlns:o="urn:schemas-microsoft-com:office:office" xmlns:oel="http://schemas.microsoft.com/office/2019/extlst" xmlns:r="http://schemas.openxmlformats.org/officeDocument/2006/relationships" xmlns:m="http://schemas.openxmlformats.org/officeDocument/2006/math" xmlns:v="urn:schemas-microsoft-com:vml" xmlns:wp14="http://schemas.microsoft.com/office/word/2010/wordprocessingDrawing" xmlns:wp="http://schemas.openxmlformats.org/drawingml/2006/wordprocessingDrawing" xmlns:w10="urn:schemas-microsoft-com:office:word" xmlns:w="http://schemas.openxmlformats.org/wordprocessingml/2006/main" xmlns:w14="http://schemas.microsoft.com/office/word/2010/wordml" xmlns:w15="http://schemas.microsoft.com/office/word/2012/wordml" xmlns:w16cex="http://schemas.microsoft.com/office/word/2018/wordml/cex" xmlns:w16cid="http://schemas.microsoft.com/office/word/2016/wordml/cid" xmlns:w16="http://schemas.microsoft.com/office/word/2018/wordml" xmlns:w16du="http://schemas.microsoft.com/office/word/2023/wordml/word16du" xmlns:w16sdtdh="http://schemas.microsoft.com/office/word/2020/wordml/sdtdatahash" xmlns:w16se="http://schemas.microsoft.com/office/word/2015/wordml/symex" xmlns:wpg="http://schemas.microsoft.com/office/word/2010/wordprocessingGroup" xmlns:wpi="http://schemas.microsoft.com/office/word/2010/wordprocessingInk" xmlns:wne="http://schemas.microsoft.com/office/word/2006/wordml" xmlns:wps="http://schemas.microsoft.com/office/word/2010/wordprocessingShape" mc:Ignorable="w14 w15 w16se w16cid w16 w16cex w16sdtdh w16du wp14">
+<w:endnotes xmlns:wpc="http://schemas.microsoft.com/office/word/2010/wordprocessingCanvas" xmlns:cx="http://schemas.microsoft.com/office/drawing/2014/chartex" xmlns:cx1="http://schemas.microsoft.com/office/drawing/2015/9/8/chartex" xmlns:cx2="http://schemas.microsoft.com/office/drawing/2015/10/21/chartex" xmlns:cx3="http://schemas.microsoft.com/office/drawing/2016/5/9/chartex" xmlns:cx4="http://schemas.microsoft.com/office/drawing/2016/5/10/chartex" xmlns:cx5="http://schemas.microsoft.com/office/drawing/2016/5/11/chartex" xmlns:cx6="http://schemas.microsoft.com/office/drawing/2016/5/12/chartex" xmlns:cx7="http://schemas.microsoft.com/office/drawing/2016/5/13/chartex" xmlns:cx8="http://schemas.microsoft.com/office/drawing/2016/5/14/chartex" xmlns:mc="http://schemas.openxmlformats.org/markup-compatibility/2006" xmlns:aink="http://schemas.microsoft.com/office/drawing/2016/ink" xmlns:am3d="http://schemas.microsoft.com/office/drawing/2017/model3d" xmlns:o="urn:schemas-microsoft-com:office:office" xmlns:oel="http://schemas.microsoft.com/office/2019/extlst" xmlns:r="http://schemas.openxmlformats.org/officeDocument/2006/relationships" xmlns:m="http://schemas.openxmlformats.org/officeDocument/2006/math" xmlns:v="urn:schemas-microsoft-com:vml" xmlns:wp14="http://schemas.microsoft.com/office/word/2010/wordprocessingDrawing" xmlns:wp="http://schemas.openxmlformats.org/drawingml/2006/wordprocessingDrawing" xmlns:w10="urn:schemas-microsoft-com:office:word" xmlns:w="http://schemas.openxmlformats.org/wordprocessingml/2006/main" xmlns:w14="http://schemas.microsoft.com/office/word/2010/wordml" xmlns:w15="http://schemas.microsoft.com/office/word/2012/wordml" xmlns:w16cex="http://schemas.microsoft.com/office/word/2018/wordml/cex" xmlns:w16cid="http://schemas.microsoft.com/office/word/2016/wordml/cid" xmlns:w16="http://schemas.microsoft.com/office/word/2018/wordml" xmlns:w16du="http://schemas.microsoft.com/office/word/2023/wordml/word16du" xmlns:w16sdtdh="http://schemas.microsoft.com/office/word/2020/wordml/sdtdatahash" xmlns:w16sdtfl="http://schemas.microsoft.com/office/word/2024/wordml/sdtformatlock" xmlns:w16se="http://schemas.microsoft.com/office/word/2015/wordml/symex" xmlns:wpg="http://schemas.microsoft.com/office/word/2010/wordprocessingGroup" xmlns:wpi="http://schemas.microsoft.com/office/word/2010/wordprocessingInk" xmlns:wne="http://schemas.microsoft.com/office/word/2006/wordml" xmlns:wps="http://schemas.microsoft.com/office/word/2010/wordprocessingShape" mc:Ignorable="w14 w15 w16se w16cid w16 w16cex w16sdtdh w16sdtfl w16du wp14">
   <w:endnote w:type="separator" w:id="-1">
     <w:p>
       <w:r>
@@ -736,7 +1187,7 @@
 </file>
 
 <file path=word/footnotes.xml><?xml version="1.0" encoding="utf-8"?>
-<w:footnotes xmlns:wpc="http://schemas.microsoft.com/office/word/2010/wordprocessingCanvas" xmlns:cx="http://schemas.microsoft.com/office/drawing/2014/chartex" xmlns:cx1="http://schemas.microsoft.com/office/drawing/2015/9/8/chartex" xmlns:cx2="http://schemas.microsoft.com/office/drawing/2015/10/21/chartex" xmlns:cx3="http://schemas.microsoft.com/office/drawing/2016/5/9/chartex" xmlns:cx4="http://schemas.microsoft.com/office/drawing/2016/5/10/chartex" xmlns:cx5="http://schemas.microsoft.com/office/drawing/2016/5/11/chartex" xmlns:cx6="http://schemas.microsoft.com/office/drawing/2016/5/12/chartex" xmlns:cx7="http://schemas.microsoft.com/office/drawing/2016/5/13/chartex" xmlns:cx8="http://schemas.microsoft.com/office/drawing/2016/5/14/chartex" xmlns:mc="http://schemas.openxmlformats.org/markup-compatibility/2006" xmlns:aink="http://schemas.microsoft.com/office/drawing/2016/ink" xmlns:am3d="http://schemas.microsoft.com/office/drawing/2017/model3d" xmlns:o="urn:schemas-microsoft-com:office:office" xmlns:oel="http://schemas.microsoft.com/office/2019/extlst" xmlns:r="http://schemas.openxmlformats.org/officeDocument/2006/relationships" xmlns:m="http://schemas.openxmlformats.org/officeDocument/2006/math" xmlns:v="urn:schemas-microsoft-com:vml" xmlns:wp14="http://schemas.microsoft.com/office/word/2010/wordprocessingDrawing" xmlns:wp="http://schemas.openxmlformats.org/drawingml/2006/wordprocessingDrawing" xmlns:w10="urn:schemas-microsoft-com:office:word" xmlns:w="http://schemas.openxmlformats.org/wordprocessingml/2006/main" xmlns:w14="http://schemas.microsoft.com/office/word/2010/wordml" xmlns:w15="http://schemas.microsoft.com/office/word/2012/wordml" xmlns:w16cex="http://schemas.microsoft.com/office/word/2018/wordml/cex" xmlns:w16cid="http://schemas.microsoft.com/office/word/2016/wordml/cid" xmlns:w16="http://schemas.microsoft.com/office/word/2018/wordml" xmlns:w16du="http://schemas.microsoft.com/office/word/2023/wordml/word16du" xmlns:w16sdtdh="http://schemas.microsoft.com/office/word/2020/wordml/sdtdatahash" xmlns:w16se="http://schemas.microsoft.com/office/word/2015/wordml/symex" xmlns:wpg="http://schemas.microsoft.com/office/word/2010/wordprocessingGroup" xmlns:wpi="http://schemas.microsoft.com/office/word/2010/wordprocessingInk" xmlns:wne="http://schemas.microsoft.com/office/word/2006/wordml" xmlns:wps="http://schemas.microsoft.com/office/word/2010/wordprocessingShape" mc:Ignorable="w14 w15 w16se w16cid w16 w16cex w16sdtdh w16du wp14">
+<w:footnotes xmlns:wpc="http://schemas.microsoft.com/office/word/2010/wordprocessingCanvas" xmlns:cx="http://schemas.microsoft.com/office/drawing/2014/chartex" xmlns:cx1="http://schemas.microsoft.com/office/drawing/2015/9/8/chartex" xmlns:cx2="http://schemas.microsoft.com/office/drawing/2015/10/21/chartex" xmlns:cx3="http://schemas.microsoft.com/office/drawing/2016/5/9/chartex" xmlns:cx4="http://schemas.microsoft.com/office/drawing/2016/5/10/chartex" xmlns:cx5="http://schemas.microsoft.com/office/drawing/2016/5/11/chartex" xmlns:cx6="http://schemas.microsoft.com/office/drawing/2016/5/12/chartex" xmlns:cx7="http://schemas.microsoft.com/office/drawing/2016/5/13/chartex" xmlns:cx8="http://schemas.microsoft.com/office/drawing/2016/5/14/chartex" xmlns:mc="http://schemas.openxmlformats.org/markup-compatibility/2006" xmlns:aink="http://schemas.microsoft.com/office/drawing/2016/ink" xmlns:am3d="http://schemas.microsoft.com/office/drawing/2017/model3d" xmlns:o="urn:schemas-microsoft-com:office:office" xmlns:oel="http://schemas.microsoft.com/office/2019/extlst" xmlns:r="http://schemas.openxmlformats.org/officeDocument/2006/relationships" xmlns:m="http://schemas.openxmlformats.org/officeDocument/2006/math" xmlns:v="urn:schemas-microsoft-com:vml" xmlns:wp14="http://schemas.microsoft.com/office/word/2010/wordprocessingDrawing" xmlns:wp="http://schemas.openxmlformats.org/drawingml/2006/wordprocessingDrawing" xmlns:w10="urn:schemas-microsoft-com:office:word" xmlns:w="http://schemas.openxmlformats.org/wordprocessingml/2006/main" xmlns:w14="http://schemas.microsoft.com/office/word/2010/wordml" xmlns:w15="http://schemas.microsoft.com/office/word/2012/wordml" xmlns:w16cex="http://schemas.microsoft.com/office/word/2018/wordml/cex" xmlns:w16cid="http://schemas.microsoft.com/office/word/2016/wordml/cid" xmlns:w16="http://schemas.microsoft.com/office/word/2018/wordml" xmlns:w16du="http://schemas.microsoft.com/office/word/2023/wordml/word16du" xmlns:w16sdtdh="http://schemas.microsoft.com/office/word/2020/wordml/sdtdatahash" xmlns:w16sdtfl="http://schemas.microsoft.com/office/word/2024/wordml/sdtformatlock" xmlns:w16se="http://schemas.microsoft.com/office/word/2015/wordml/symex" xmlns:wpg="http://schemas.microsoft.com/office/word/2010/wordprocessingGroup" xmlns:wpi="http://schemas.microsoft.com/office/word/2010/wordprocessingInk" xmlns:wne="http://schemas.microsoft.com/office/word/2006/wordml" xmlns:wps="http://schemas.microsoft.com/office/word/2010/wordprocessingShape" mc:Ignorable="w14 w15 w16se w16cid w16 w16cex w16sdtdh w16sdtfl w16du wp14">
   <w:footnote w:type="separator" w:id="-1">
     <w:p>
       <w:r>
@@ -755,8 +1206,94 @@
 </file>
 
 <file path=word/numbering.xml><?xml version="1.0" encoding="utf-8"?>
-<w:numbering xmlns:wpc="http://schemas.microsoft.com/office/word/2010/wordprocessingCanvas" xmlns:cx="http://schemas.microsoft.com/office/drawing/2014/chartex" xmlns:cx1="http://schemas.microsoft.com/office/drawing/2015/9/8/chartex" xmlns:cx2="http://schemas.microsoft.com/office/drawing/2015/10/21/chartex" xmlns:cx3="http://schemas.microsoft.com/office/drawing/2016/5/9/chartex" xmlns:cx4="http://schemas.microsoft.com/office/drawing/2016/5/10/chartex" xmlns:cx5="http://schemas.microsoft.com/office/drawing/2016/5/11/chartex" xmlns:cx6="http://schemas.microsoft.com/office/drawing/2016/5/12/chartex" xmlns:cx7="http://schemas.microsoft.com/office/drawing/2016/5/13/chartex" xmlns:cx8="http://schemas.microsoft.com/office/drawing/2016/5/14/chartex" xmlns:mc="http://schemas.openxmlformats.org/markup-compatibility/2006" xmlns:aink="http://schemas.microsoft.com/office/drawing/2016/ink" xmlns:am3d="http://schemas.microsoft.com/office/drawing/2017/model3d" xmlns:o="urn:schemas-microsoft-com:office:office" xmlns:oel="http://schemas.microsoft.com/office/2019/extlst" xmlns:r="http://schemas.openxmlformats.org/officeDocument/2006/relationships" xmlns:m="http://schemas.openxmlformats.org/officeDocument/2006/math" xmlns:v="urn:schemas-microsoft-com:vml" xmlns:wp14="http://schemas.microsoft.com/office/word/2010/wordprocessingDrawing" xmlns:wp="http://schemas.openxmlformats.org/drawingml/2006/wordprocessingDrawing" xmlns:w10="urn:schemas-microsoft-com:office:word" xmlns:w="http://schemas.openxmlformats.org/wordprocessingml/2006/main" xmlns:w14="http://schemas.microsoft.com/office/word/2010/wordml" xmlns:w15="http://schemas.microsoft.com/office/word/2012/wordml" xmlns:w16cex="http://schemas.microsoft.com/office/word/2018/wordml/cex" xmlns:w16cid="http://schemas.microsoft.com/office/word/2016/wordml/cid" xmlns:w16="http://schemas.microsoft.com/office/word/2018/wordml" xmlns:w16du="http://schemas.microsoft.com/office/word/2023/wordml/word16du" xmlns:w16sdtdh="http://schemas.microsoft.com/office/word/2020/wordml/sdtdatahash" xmlns:w16se="http://schemas.microsoft.com/office/word/2015/wordml/symex" xmlns:wpg="http://schemas.microsoft.com/office/word/2010/wordprocessingGroup" xmlns:wpi="http://schemas.microsoft.com/office/word/2010/wordprocessingInk" xmlns:wne="http://schemas.microsoft.com/office/word/2006/wordml" xmlns:wps="http://schemas.microsoft.com/office/word/2010/wordprocessingShape" mc:Ignorable="w14 w15 w16se w16cid w16 w16cex w16sdtdh w16du wp14">
+<w:numbering xmlns:wpc="http://schemas.microsoft.com/office/word/2010/wordprocessingCanvas" xmlns:cx="http://schemas.microsoft.com/office/drawing/2014/chartex" xmlns:cx1="http://schemas.microsoft.com/office/drawing/2015/9/8/chartex" xmlns:cx2="http://schemas.microsoft.com/office/drawing/2015/10/21/chartex" xmlns:cx3="http://schemas.microsoft.com/office/drawing/2016/5/9/chartex" xmlns:cx4="http://schemas.microsoft.com/office/drawing/2016/5/10/chartex" xmlns:cx5="http://schemas.microsoft.com/office/drawing/2016/5/11/chartex" xmlns:cx6="http://schemas.microsoft.com/office/drawing/2016/5/12/chartex" xmlns:cx7="http://schemas.microsoft.com/office/drawing/2016/5/13/chartex" xmlns:cx8="http://schemas.microsoft.com/office/drawing/2016/5/14/chartex" xmlns:mc="http://schemas.openxmlformats.org/markup-compatibility/2006" xmlns:aink="http://schemas.microsoft.com/office/drawing/2016/ink" xmlns:am3d="http://schemas.microsoft.com/office/drawing/2017/model3d" xmlns:o="urn:schemas-microsoft-com:office:office" xmlns:oel="http://schemas.microsoft.com/office/2019/extlst" xmlns:r="http://schemas.openxmlformats.org/officeDocument/2006/relationships" xmlns:m="http://schemas.openxmlformats.org/officeDocument/2006/math" xmlns:v="urn:schemas-microsoft-com:vml" xmlns:wp14="http://schemas.microsoft.com/office/word/2010/wordprocessingDrawing" xmlns:wp="http://schemas.openxmlformats.org/drawingml/2006/wordprocessingDrawing" xmlns:w10="urn:schemas-microsoft-com:office:word" xmlns:w="http://schemas.openxmlformats.org/wordprocessingml/2006/main" xmlns:w14="http://schemas.microsoft.com/office/word/2010/wordml" xmlns:w15="http://schemas.microsoft.com/office/word/2012/wordml" xmlns:w16cex="http://schemas.microsoft.com/office/word/2018/wordml/cex" xmlns:w16cid="http://schemas.microsoft.com/office/word/2016/wordml/cid" xmlns:w16="http://schemas.microsoft.com/office/word/2018/wordml" xmlns:w16du="http://schemas.microsoft.com/office/word/2023/wordml/word16du" xmlns:w16sdtdh="http://schemas.microsoft.com/office/word/2020/wordml/sdtdatahash" xmlns:w16sdtfl="http://schemas.microsoft.com/office/word/2024/wordml/sdtformatlock" xmlns:w16se="http://schemas.microsoft.com/office/word/2015/wordml/symex" xmlns:wpg="http://schemas.microsoft.com/office/word/2010/wordprocessingGroup" xmlns:wpi="http://schemas.microsoft.com/office/word/2010/wordprocessingInk" xmlns:wne="http://schemas.microsoft.com/office/word/2006/wordml" xmlns:wps="http://schemas.microsoft.com/office/word/2010/wordprocessingShape" mc:Ignorable="w14 w15 w16se w16cid w16 w16cex w16sdtdh w16sdtfl w16du wp14">
   <w:abstractNum w:abstractNumId="0" w15:restartNumberingAfterBreak="0">
+    <w:nsid w:val="53082753"/>
+    <w:multiLevelType w:val="hybridMultilevel"/>
+    <w:tmpl w:val="A50E7C7E"/>
+    <w:lvl w:ilvl="0" w:tplc="0409000F">
+      <w:start w:val="1"/>
+      <w:numFmt w:val="decimal"/>
+      <w:lvlText w:val="%1."/>
+      <w:lvlJc w:val="left"/>
+      <w:pPr>
+        <w:ind w:left="440" w:hanging="440"/>
+      </w:pPr>
+    </w:lvl>
+    <w:lvl w:ilvl="1" w:tplc="04090017">
+      <w:start w:val="1"/>
+      <w:numFmt w:val="aiueoFullWidth"/>
+      <w:lvlText w:val="(%2)"/>
+      <w:lvlJc w:val="left"/>
+      <w:pPr>
+        <w:ind w:left="880" w:hanging="440"/>
+      </w:pPr>
+    </w:lvl>
+    <w:lvl w:ilvl="2" w:tplc="04090011">
+      <w:start w:val="1"/>
+      <w:numFmt w:val="decimalEnclosedCircle"/>
+      <w:lvlText w:val="%3"/>
+      <w:lvlJc w:val="left"/>
+      <w:pPr>
+        <w:ind w:left="1320" w:hanging="440"/>
+      </w:pPr>
+    </w:lvl>
+    <w:lvl w:ilvl="3" w:tplc="0409000F" w:tentative="1">
+      <w:start w:val="1"/>
+      <w:numFmt w:val="decimal"/>
+      <w:lvlText w:val="%4."/>
+      <w:lvlJc w:val="left"/>
+      <w:pPr>
+        <w:ind w:left="1760" w:hanging="440"/>
+      </w:pPr>
+    </w:lvl>
+    <w:lvl w:ilvl="4" w:tplc="04090017" w:tentative="1">
+      <w:start w:val="1"/>
+      <w:numFmt w:val="aiueoFullWidth"/>
+      <w:lvlText w:val="(%5)"/>
+      <w:lvlJc w:val="left"/>
+      <w:pPr>
+        <w:ind w:left="2200" w:hanging="440"/>
+      </w:pPr>
+    </w:lvl>
+    <w:lvl w:ilvl="5" w:tplc="04090011" w:tentative="1">
+      <w:start w:val="1"/>
+      <w:numFmt w:val="decimalEnclosedCircle"/>
+      <w:lvlText w:val="%6"/>
+      <w:lvlJc w:val="left"/>
+      <w:pPr>
+        <w:ind w:left="2640" w:hanging="440"/>
+      </w:pPr>
+    </w:lvl>
+    <w:lvl w:ilvl="6" w:tplc="0409000F" w:tentative="1">
+      <w:start w:val="1"/>
+      <w:numFmt w:val="decimal"/>
+      <w:lvlText w:val="%7."/>
+      <w:lvlJc w:val="left"/>
+      <w:pPr>
+        <w:ind w:left="3080" w:hanging="440"/>
+      </w:pPr>
+    </w:lvl>
+    <w:lvl w:ilvl="7" w:tplc="04090017" w:tentative="1">
+      <w:start w:val="1"/>
+      <w:numFmt w:val="aiueoFullWidth"/>
+      <w:lvlText w:val="(%8)"/>
+      <w:lvlJc w:val="left"/>
+      <w:pPr>
+        <w:ind w:left="3520" w:hanging="440"/>
+      </w:pPr>
+    </w:lvl>
+    <w:lvl w:ilvl="8" w:tplc="04090011" w:tentative="1">
+      <w:start w:val="1"/>
+      <w:numFmt w:val="decimalEnclosedCircle"/>
+      <w:lvlText w:val="%9"/>
+      <w:lvlJc w:val="left"/>
+      <w:pPr>
+        <w:ind w:left="3960" w:hanging="440"/>
+      </w:pPr>
+    </w:lvl>
+  </w:abstractNum>
+  <w:abstractNum w:abstractNumId="1" w15:restartNumberingAfterBreak="0">
     <w:nsid w:val="71076937"/>
     <w:multiLevelType w:val="hybridMultilevel"/>
     <w:tmpl w:val="CD7EF438"/>
@@ -843,13 +1380,16 @@
     </w:lvl>
   </w:abstractNum>
   <w:num w:numId="1" w16cid:durableId="336352244">
+    <w:abstractNumId w:val="1"/>
+  </w:num>
+  <w:num w:numId="2" w16cid:durableId="1241251914">
     <w:abstractNumId w:val="0"/>
   </w:num>
 </w:numbering>
 </file>
 
 <file path=word/styles.xml><?xml version="1.0" encoding="utf-8"?>
-<w:styles xmlns:mc="http://schemas.openxmlformats.org/markup-compatibility/2006" xmlns:r="http://schemas.openxmlformats.org/officeDocument/2006/relationships" xmlns:w="http://schemas.openxmlformats.org/wordprocessingml/2006/main" xmlns:w14="http://schemas.microsoft.com/office/word/2010/wordml" xmlns:w15="http://schemas.microsoft.com/office/word/2012/wordml" xmlns:w16cex="http://schemas.microsoft.com/office/word/2018/wordml/cex" xmlns:w16cid="http://schemas.microsoft.com/office/word/2016/wordml/cid" xmlns:w16="http://schemas.microsoft.com/office/word/2018/wordml" xmlns:w16du="http://schemas.microsoft.com/office/word/2023/wordml/word16du" xmlns:w16sdtdh="http://schemas.microsoft.com/office/word/2020/wordml/sdtdatahash" xmlns:w16se="http://schemas.microsoft.com/office/word/2015/wordml/symex" mc:Ignorable="w14 w15 w16se w16cid w16 w16cex w16sdtdh w16du">
+<w:styles xmlns:mc="http://schemas.openxmlformats.org/markup-compatibility/2006" xmlns:r="http://schemas.openxmlformats.org/officeDocument/2006/relationships" xmlns:w="http://schemas.openxmlformats.org/wordprocessingml/2006/main" xmlns:w14="http://schemas.microsoft.com/office/word/2010/wordml" xmlns:w15="http://schemas.microsoft.com/office/word/2012/wordml" xmlns:w16cex="http://schemas.microsoft.com/office/word/2018/wordml/cex" xmlns:w16cid="http://schemas.microsoft.com/office/word/2016/wordml/cid" xmlns:w16="http://schemas.microsoft.com/office/word/2018/wordml" xmlns:w16du="http://schemas.microsoft.com/office/word/2023/wordml/word16du" xmlns:w16sdtdh="http://schemas.microsoft.com/office/word/2020/wordml/sdtdatahash" xmlns:w16sdtfl="http://schemas.microsoft.com/office/word/2024/wordml/sdtformatlock" xmlns:w16se="http://schemas.microsoft.com/office/word/2015/wordml/symex" mc:Ignorable="w14 w15 w16se w16cid w16 w16cex w16sdtdh w16sdtfl w16du">
   <w:docDefaults>
     <w:rPrDefault>
       <w:rPr>

</xml_diff>